<commit_message>
Making a relational database on polly pipe
-table creation
-key configuration
-reletions adding
-initial data adding
</commit_message>
<xml_diff>
--- a/Important points on Sql database.docx
+++ b/Important points on Sql database.docx
@@ -2840,10 +2840,39 @@
       <w:r>
         <w:t>Terminology</w:t>
       </w:r>
+      <w:bookmarkStart w:id="0" w:name="_GoBack"/>
+      <w:bookmarkEnd w:id="0"/>
     </w:p>
     <w:p>
       <w:pPr>
         <w:pStyle w:val="Heading3"/>
+      </w:pPr>
+      <w:r>
+        <w:rPr>
+          <w:rStyle w:val="Heading3Char"/>
+        </w:rPr>
+        <w:t>Entity:</w:t>
+      </w:r>
+      <w:r>
+        <w:t xml:space="preserve"> </w:t>
+      </w:r>
+      <w:r>
+        <w:t>These are objects or things in the system that have a distinct existenc</w:t>
+      </w:r>
+      <w:r>
+        <w:t>e</w:t>
+      </w:r>
+    </w:p>
+    <w:p>
+      <w:pPr>
+        <w:pStyle w:val="ListParagraph"/>
+        <w:numPr>
+          <w:ilvl w:val="1"/>
+          <w:numId w:val="4"/>
+        </w:numPr>
+        <w:rPr>
+          <w:highlight w:val="yellow"/>
+        </w:rPr>
       </w:pPr>
       <w:r>
         <w:rPr>
@@ -2852,13 +2881,13 @@
         <mc:AlternateContent>
           <mc:Choice Requires="wps">
             <w:drawing>
-              <wp:anchor distT="0" distB="0" distL="114300" distR="114300" simplePos="0" relativeHeight="251667456" behindDoc="0" locked="0" layoutInCell="1" allowOverlap="1" wp14:anchorId="5C6FE307" wp14:editId="1BCCE4C7">
+              <wp:anchor distT="0" distB="0" distL="114300" distR="114300" simplePos="0" relativeHeight="251667456" behindDoc="0" locked="0" layoutInCell="1" allowOverlap="1" wp14:anchorId="5C6FE307" wp14:editId="2D3FE048">
                 <wp:simplePos x="0" y="0"/>
                 <wp:positionH relativeFrom="column">
-                  <wp:posOffset>4425950</wp:posOffset>
+                  <wp:posOffset>4495800</wp:posOffset>
                 </wp:positionH>
                 <wp:positionV relativeFrom="paragraph">
-                  <wp:posOffset>185420</wp:posOffset>
+                  <wp:posOffset>3810</wp:posOffset>
                 </wp:positionV>
                 <wp:extent cx="857250" cy="374650"/>
                 <wp:effectExtent l="0" t="0" r="19050" b="25400"/>
@@ -2914,38 +2943,11 @@
           </mc:Choice>
           <mc:Fallback>
             <w:pict>
-              <v:rect w14:anchorId="4BB91820" id="Rectangle 7" o:spid="_x0000_s1026" style="position:absolute;margin-left:348.5pt;margin-top:14.6pt;width:67.5pt;height:29.5pt;z-index:251667456;visibility:visible;mso-wrap-style:square;mso-width-percent:0;mso-height-percent:0;mso-wrap-distance-left:9pt;mso-wrap-distance-top:0;mso-wrap-distance-right:9pt;mso-wrap-distance-bottom:0;mso-position-horizontal:absolute;mso-position-horizontal-relative:text;mso-position-vertical:absolute;mso-position-vertical-relative:text;mso-width-percent:0;mso-height-percent:0;mso-width-relative:margin;mso-height-relative:margin;v-text-anchor:middle" o:gfxdata="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" fillcolor="#4472c4 [3204]" strokecolor="#1f3763 [1604]" strokeweight="1pt"/>
+              <v:rect w14:anchorId="3EB4DFC1" id="Rectangle 7" o:spid="_x0000_s1026" style="position:absolute;margin-left:354pt;margin-top:.3pt;width:67.5pt;height:29.5pt;z-index:251667456;visibility:visible;mso-wrap-style:square;mso-width-percent:0;mso-height-percent:0;mso-wrap-distance-left:9pt;mso-wrap-distance-top:0;mso-wrap-distance-right:9pt;mso-wrap-distance-bottom:0;mso-position-horizontal:absolute;mso-position-horizontal-relative:text;mso-position-vertical:absolute;mso-position-vertical-relative:text;mso-width-percent:0;mso-height-percent:0;mso-width-relative:margin;mso-height-relative:margin;v-text-anchor:middle" o:gfxdata="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" fillcolor="#4472c4 [3204]" strokecolor="#1f3763 [1604]" strokeweight="1pt"/>
             </w:pict>
           </mc:Fallback>
         </mc:AlternateContent>
       </w:r>
-      <w:r>
-        <w:rPr>
-          <w:rStyle w:val="Heading3Char"/>
-        </w:rPr>
-        <w:t>Entity:</w:t>
-      </w:r>
-      <w:r>
-        <w:t xml:space="preserve"> </w:t>
-      </w:r>
-      <w:r>
-        <w:t>These are objects or things in the system that have a distinct existenc</w:t>
-      </w:r>
-      <w:r>
-        <w:t>e</w:t>
-      </w:r>
-    </w:p>
-    <w:p>
-      <w:pPr>
-        <w:pStyle w:val="ListParagraph"/>
-        <w:numPr>
-          <w:ilvl w:val="1"/>
-          <w:numId w:val="4"/>
-        </w:numPr>
-        <w:rPr>
-          <w:highlight w:val="yellow"/>
-        </w:rPr>
-      </w:pPr>
       <w:r>
         <w:rPr>
           <w:highlight w:val="yellow"/>
@@ -5357,8 +5359,348 @@
       </w:r>
     </w:p>
     <w:p>
-      <w:bookmarkStart w:id="0" w:name="_GoBack"/>
-      <w:bookmarkEnd w:id="0"/>
+      <w:pPr>
+        <w:pStyle w:val="Heading1"/>
+      </w:pPr>
+      <w:r>
+        <w:t xml:space="preserve">My </w:t>
+      </w:r>
+      <w:proofErr w:type="spellStart"/>
+      <w:r>
+        <w:t>SqL</w:t>
+      </w:r>
+      <w:proofErr w:type="spellEnd"/>
+    </w:p>
+    <w:p>
+      <w:pPr>
+        <w:pStyle w:val="Heading2"/>
+      </w:pPr>
+      <w:r>
+        <w:t>Creating a database</w:t>
+      </w:r>
+    </w:p>
+    <w:p>
+      <w:pPr>
+        <w:rPr>
+          <w:sz w:val="20"/>
+        </w:rPr>
+      </w:pPr>
+      <w:r>
+        <w:rPr>
+          <w:sz w:val="20"/>
+          <w:highlight w:val="yellow"/>
+        </w:rPr>
+        <w:t xml:space="preserve">CREATE DATABASE </w:t>
+      </w:r>
+      <w:proofErr w:type="spellStart"/>
+      <w:r>
+        <w:rPr>
+          <w:sz w:val="20"/>
+          <w:highlight w:val="yellow"/>
+        </w:rPr>
+        <w:t>PollyPipeDB</w:t>
+      </w:r>
+      <w:proofErr w:type="spellEnd"/>
+      <w:r>
+        <w:rPr>
+          <w:sz w:val="20"/>
+          <w:highlight w:val="yellow"/>
+        </w:rPr>
+        <w:t>;</w:t>
+      </w:r>
+    </w:p>
+    <w:p>
+      <w:pPr>
+        <w:rPr>
+          <w:sz w:val="20"/>
+        </w:rPr>
+      </w:pPr>
+      <w:r>
+        <w:rPr>
+          <w:sz w:val="20"/>
+          <w:highlight w:val="yellow"/>
+        </w:rPr>
+        <w:t xml:space="preserve">USE </w:t>
+      </w:r>
+      <w:proofErr w:type="spellStart"/>
+      <w:r>
+        <w:rPr>
+          <w:sz w:val="20"/>
+          <w:highlight w:val="yellow"/>
+        </w:rPr>
+        <w:t>PollyPipeDB</w:t>
+      </w:r>
+      <w:proofErr w:type="spellEnd"/>
+      <w:r>
+        <w:rPr>
+          <w:sz w:val="20"/>
+        </w:rPr>
+        <w:t>;</w:t>
+      </w:r>
+    </w:p>
+    <w:p>
+      <w:pPr>
+        <w:rPr>
+          <w:sz w:val="20"/>
+        </w:rPr>
+      </w:pPr>
+    </w:p>
+    <w:p>
+      <w:pPr>
+        <w:pStyle w:val="Heading2"/>
+        <w:rPr>
+          <w:sz w:val="20"/>
+        </w:rPr>
+      </w:pPr>
+      <w:r>
+        <w:t>Create Tables</w:t>
+      </w:r>
+    </w:p>
+    <w:p>
+      <w:pPr>
+        <w:rPr>
+          <w:highlight w:val="yellow"/>
+        </w:rPr>
+      </w:pPr>
+      <w:r>
+        <w:rPr>
+          <w:rStyle w:val="hljs-keyword"/>
+          <w:highlight w:val="yellow"/>
+        </w:rPr>
+        <w:t>CREATE</w:t>
+      </w:r>
+      <w:r>
+        <w:rPr>
+          <w:highlight w:val="yellow"/>
+        </w:rPr>
+        <w:t xml:space="preserve"> </w:t>
+      </w:r>
+      <w:r>
+        <w:rPr>
+          <w:rStyle w:val="hljs-keyword"/>
+          <w:highlight w:val="yellow"/>
+        </w:rPr>
+        <w:t>TABLE</w:t>
+      </w:r>
+      <w:r>
+        <w:rPr>
+          <w:highlight w:val="yellow"/>
+        </w:rPr>
+        <w:t xml:space="preserve"> Customers ( </w:t>
+      </w:r>
+    </w:p>
+    <w:p>
+      <w:pPr>
+        <w:rPr>
+          <w:highlight w:val="yellow"/>
+        </w:rPr>
+      </w:pPr>
+      <w:proofErr w:type="spellStart"/>
+      <w:r>
+        <w:rPr>
+          <w:highlight w:val="yellow"/>
+        </w:rPr>
+        <w:t>CustomerID</w:t>
+      </w:r>
+      <w:proofErr w:type="spellEnd"/>
+      <w:r>
+        <w:rPr>
+          <w:highlight w:val="yellow"/>
+        </w:rPr>
+        <w:t xml:space="preserve"> </w:t>
+      </w:r>
+      <w:r>
+        <w:rPr>
+          <w:rStyle w:val="hljs-type"/>
+          <w:highlight w:val="yellow"/>
+        </w:rPr>
+        <w:t>INT</w:t>
+      </w:r>
+      <w:r>
+        <w:rPr>
+          <w:highlight w:val="yellow"/>
+        </w:rPr>
+        <w:t xml:space="preserve"> </w:t>
+      </w:r>
+      <w:r>
+        <w:rPr>
+          <w:rStyle w:val="hljs-keyword"/>
+          <w:highlight w:val="yellow"/>
+        </w:rPr>
+        <w:t>PRIMARY</w:t>
+      </w:r>
+      <w:r>
+        <w:rPr>
+          <w:highlight w:val="yellow"/>
+        </w:rPr>
+        <w:t xml:space="preserve"> KEY,</w:t>
+      </w:r>
+    </w:p>
+    <w:p>
+      <w:pPr>
+        <w:rPr>
+          <w:highlight w:val="yellow"/>
+        </w:rPr>
+      </w:pPr>
+      <w:r>
+        <w:rPr>
+          <w:highlight w:val="yellow"/>
+        </w:rPr>
+        <w:t xml:space="preserve"> Name </w:t>
+      </w:r>
+      <w:proofErr w:type="gramStart"/>
+      <w:r>
+        <w:rPr>
+          <w:rStyle w:val="hljs-type"/>
+          <w:highlight w:val="yellow"/>
+        </w:rPr>
+        <w:t>VARCHAR</w:t>
+      </w:r>
+      <w:r>
+        <w:rPr>
+          <w:highlight w:val="yellow"/>
+        </w:rPr>
+        <w:t>(</w:t>
+      </w:r>
+      <w:proofErr w:type="gramEnd"/>
+      <w:r>
+        <w:rPr>
+          <w:rStyle w:val="hljs-number"/>
+          <w:highlight w:val="yellow"/>
+        </w:rPr>
+        <w:t>255</w:t>
+      </w:r>
+      <w:r>
+        <w:rPr>
+          <w:highlight w:val="yellow"/>
+        </w:rPr>
+        <w:t xml:space="preserve">), </w:t>
+      </w:r>
+    </w:p>
+    <w:p>
+      <w:pPr>
+        <w:rPr>
+          <w:highlight w:val="yellow"/>
+        </w:rPr>
+      </w:pPr>
+      <w:r>
+        <w:rPr>
+          <w:highlight w:val="yellow"/>
+        </w:rPr>
+        <w:t xml:space="preserve">Email </w:t>
+      </w:r>
+      <w:proofErr w:type="gramStart"/>
+      <w:r>
+        <w:rPr>
+          <w:rStyle w:val="hljs-type"/>
+          <w:highlight w:val="yellow"/>
+        </w:rPr>
+        <w:t>VARCHAR</w:t>
+      </w:r>
+      <w:r>
+        <w:rPr>
+          <w:highlight w:val="yellow"/>
+        </w:rPr>
+        <w:t>(</w:t>
+      </w:r>
+      <w:proofErr w:type="gramEnd"/>
+      <w:r>
+        <w:rPr>
+          <w:rStyle w:val="hljs-number"/>
+          <w:highlight w:val="yellow"/>
+        </w:rPr>
+        <w:t>255</w:t>
+      </w:r>
+      <w:r>
+        <w:rPr>
+          <w:highlight w:val="yellow"/>
+        </w:rPr>
+        <w:t xml:space="preserve">), </w:t>
+      </w:r>
+    </w:p>
+    <w:p>
+      <w:pPr>
+        <w:rPr>
+          <w:highlight w:val="yellow"/>
+        </w:rPr>
+      </w:pPr>
+      <w:r>
+        <w:rPr>
+          <w:highlight w:val="yellow"/>
+        </w:rPr>
+        <w:t xml:space="preserve">Category </w:t>
+      </w:r>
+      <w:proofErr w:type="gramStart"/>
+      <w:r>
+        <w:rPr>
+          <w:rStyle w:val="hljs-type"/>
+          <w:highlight w:val="yellow"/>
+        </w:rPr>
+        <w:t>VARCHAR</w:t>
+      </w:r>
+      <w:r>
+        <w:rPr>
+          <w:highlight w:val="yellow"/>
+        </w:rPr>
+        <w:t>(</w:t>
+      </w:r>
+      <w:proofErr w:type="gramEnd"/>
+      <w:r>
+        <w:rPr>
+          <w:rStyle w:val="hljs-number"/>
+          <w:highlight w:val="yellow"/>
+        </w:rPr>
+        <w:t>255</w:t>
+      </w:r>
+      <w:r>
+        <w:rPr>
+          <w:highlight w:val="yellow"/>
+        </w:rPr>
+        <w:t>)</w:t>
+      </w:r>
+    </w:p>
+    <w:p>
+      <w:pPr>
+        <w:rPr>
+          <w:highlight w:val="yellow"/>
+        </w:rPr>
+      </w:pPr>
+      <w:r>
+        <w:rPr>
+          <w:highlight w:val="yellow"/>
+        </w:rPr>
+        <w:t xml:space="preserve"> );</w:t>
+      </w:r>
+    </w:p>
+    <w:p>
+      <w:pPr>
+        <w:rPr>
+          <w:highlight w:val="yellow"/>
+        </w:rPr>
+      </w:pPr>
+    </w:p>
+    <w:p>
+      <w:pPr>
+        <w:pStyle w:val="Heading2"/>
+      </w:pPr>
+      <w:r>
+        <w:lastRenderedPageBreak/>
+        <w:t>Relationships</w:t>
+      </w:r>
+    </w:p>
+    <w:p>
+      <w:pPr>
+        <w:rPr>
+          <w:sz w:val="20"/>
+        </w:rPr>
+      </w:pPr>
+    </w:p>
+    <w:p>
+      <w:pPr>
+        <w:rPr>
+          <w:sz w:val="20"/>
+        </w:rPr>
+      </w:pPr>
     </w:p>
     <w:sectPr>
       <w:pgSz w:w="12240" w:h="15840"/>
@@ -7619,6 +7961,21 @@
       <w:color w:val="2F5496" w:themeColor="accent1" w:themeShade="BF"/>
     </w:rPr>
   </w:style>
+  <w:style w:type="character" w:customStyle="1" w:styleId="hljs-keyword">
+    <w:name w:val="hljs-keyword"/>
+    <w:basedOn w:val="DefaultParagraphFont"/>
+    <w:rsid w:val="00A13A30"/>
+  </w:style>
+  <w:style w:type="character" w:customStyle="1" w:styleId="hljs-type">
+    <w:name w:val="hljs-type"/>
+    <w:basedOn w:val="DefaultParagraphFont"/>
+    <w:rsid w:val="00A13A30"/>
+  </w:style>
+  <w:style w:type="character" w:customStyle="1" w:styleId="hljs-number">
+    <w:name w:val="hljs-number"/>
+    <w:basedOn w:val="DefaultParagraphFont"/>
+    <w:rsid w:val="00A13A30"/>
+  </w:style>
 </w:styles>
 </file>
 
@@ -7922,7 +8279,7 @@
 </file>
 
 <file path=customXml/itemProps1.xml><?xml version="1.0" encoding="utf-8"?>
-<ds:datastoreItem xmlns:ds="http://schemas.openxmlformats.org/officeDocument/2006/customXml" ds:itemID="{28A730DC-A36A-41C3-865B-E0F5D7874BC6}">
+<ds:datastoreItem xmlns:ds="http://schemas.openxmlformats.org/officeDocument/2006/customXml" ds:itemID="{A7DEF981-1EBB-4666-BA5B-3BF0AB53A5A0}">
   <ds:schemaRefs>
     <ds:schemaRef ds:uri="http://schemas.openxmlformats.org/officeDocument/2006/bibliography"/>
   </ds:schemaRefs>

</xml_diff>